<commit_message>
Updated Project Report Templates
</commit_message>
<xml_diff>
--- a/project/CMPS350-Basair-Phase2-Report.docx
+++ b/project/CMPS350-Basair-Phase2-Report.docx
@@ -1655,21 +1655,6 @@
           </w:p>
           <w:p>
             <w:pPr>
-              <w:spacing w:after="0" w:line="259" w:lineRule="auto"/>
-              <w:ind w:left="5" w:right="56" w:hanging="11"/>
-            </w:pPr>
-            <w:r>
-              <w:t xml:space="preserve">- </w:t>
-            </w:r>
-            <w:r>
-              <w:t>MVC</w:t>
-            </w:r>
-            <w:r>
-              <w:t xml:space="preserve"> architecture diagram</w:t>
-            </w:r>
-          </w:p>
-          <w:p>
-            <w:pPr>
               <w:ind w:left="4" w:right="56"/>
             </w:pPr>
             <w:r>
@@ -2204,19 +2189,6 @@
         <w:spacing w:before="240" w:after="120"/>
       </w:pPr>
       <w:r>
-        <w:t>MVC architecture diagram</w:t>
-      </w:r>
-    </w:p>
-    <w:p>
-      <w:pPr>
-        <w:pStyle w:val="Heading1"/>
-        <w:numPr>
-          <w:ilvl w:val="1"/>
-          <w:numId w:val="26"/>
-        </w:numPr>
-        <w:spacing w:before="240" w:after="120"/>
-      </w:pPr>
-      <w:r>
         <w:t>Database schema diagram</w:t>
       </w:r>
     </w:p>
@@ -2694,7 +2666,7 @@
         <v:path o:extrusionok="f" gradientshapeok="t" o:connecttype="rect"/>
         <o:lock v:ext="edit" aspectratio="t"/>
       </v:shapetype>
-      <v:shape id="_x0000_i1046" type="#_x0000_t75" style="width:14pt;height:14pt;visibility:visible" o:bullet="t">
+      <v:shape id="_x0000_i1049" type="#_x0000_t75" style="width:14pt;height:14pt;visibility:visible" o:bullet="t">
         <v:imagedata r:id="rId1" o:title=""/>
       </v:shape>
     </w:pict>
@@ -8219,6 +8191,33 @@
 </file>
 
 <file path=customXml/item1.xml><?xml version="1.0" encoding="utf-8"?>
+<?mso-contentType ?>
+<FormTemplates xmlns="http://schemas.microsoft.com/sharepoint/v3/contenttype/forms">
+  <Display>DocumentLibraryForm</Display>
+  <Edit>DocumentLibraryForm</Edit>
+  <New>DocumentLibraryForm</New>
+</FormTemplates>
+</file>
+
+<file path=customXml/item2.xml><?xml version="1.0" encoding="utf-8"?>
+<p:properties xmlns:p="http://schemas.microsoft.com/office/2006/metadata/properties" xmlns:xsi="http://www.w3.org/2001/XMLSchema-instance" xmlns:pc="http://schemas.microsoft.com/office/infopath/2007/PartnerControls">
+  <documentManagement>
+    <SharedWithUsers xmlns="a73a0613-db4b-4a11-92cf-5dfe3b5c19e9">
+      <UserInfo>
+        <DisplayName>Abdulahi Mohamed Hassen</DisplayName>
+        <AccountId>12</AccountId>
+        <AccountType/>
+      </UserInfo>
+    </SharedWithUsers>
+  </documentManagement>
+</p:properties>
+</file>
+
+<file path=customXml/item3.xml><?xml version="1.0" encoding="utf-8"?>
+<b:Sources xmlns:b="http://schemas.openxmlformats.org/officeDocument/2006/bibliography" xmlns="http://schemas.openxmlformats.org/officeDocument/2006/bibliography" SelectedStyle="\APASixthEditionOfficeOnline.xsl" StyleName="APA" Version="6"/>
+</file>
+
+<file path=customXml/item4.xml><?xml version="1.0" encoding="utf-8"?>
 <ct:contentTypeSchema xmlns:ct="http://schemas.microsoft.com/office/2006/metadata/contentType" xmlns:ma="http://schemas.microsoft.com/office/2006/metadata/properties/metaAttributes" ct:_="" ma:_="" ma:contentTypeName="Document" ma:contentTypeID="0x010100D11CA7DEC105624E9C44B47A4E5364FD" ma:contentTypeVersion="12" ma:contentTypeDescription="Create a new document." ma:contentTypeScope="" ma:versionID="9eaf22db7969ec2de03394f09cd8a21a">
   <xsd:schema xmlns:xsd="http://www.w3.org/2001/XMLSchema" xmlns:xs="http://www.w3.org/2001/XMLSchema" xmlns:p="http://schemas.microsoft.com/office/2006/metadata/properties" xmlns:ns2="60842da1-0402-4eb1-8c27-9add93539450" xmlns:ns3="a73a0613-db4b-4a11-92cf-5dfe3b5c19e9" targetNamespace="http://schemas.microsoft.com/office/2006/metadata/properties" ma:root="true" ma:fieldsID="871a85b020bdd9430de9dad080f04371" ns2:_="" ns3:_="">
     <xsd:import namespace="60842da1-0402-4eb1-8c27-9add93539450"/>
@@ -8435,34 +8434,33 @@
 </ct:contentTypeSchema>
 </file>
 
-<file path=customXml/item2.xml><?xml version="1.0" encoding="utf-8"?>
-<b:Sources xmlns:b="http://schemas.openxmlformats.org/officeDocument/2006/bibliography" xmlns="http://schemas.openxmlformats.org/officeDocument/2006/bibliography" SelectedStyle="\APASixthEditionOfficeOnline.xsl" StyleName="APA" Version="6"/>
+<file path=customXml/itemProps1.xml><?xml version="1.0" encoding="utf-8"?>
+<ds:datastoreItem xmlns:ds="http://schemas.openxmlformats.org/officeDocument/2006/customXml" ds:itemID="{899977B6-4170-4EBB-8EC3-1772808F953C}">
+  <ds:schemaRefs>
+    <ds:schemaRef ds:uri="http://schemas.microsoft.com/sharepoint/v3/contenttype/forms"/>
+  </ds:schemaRefs>
+</ds:datastoreItem>
 </file>
 
-<file path=customXml/item3.xml><?xml version="1.0" encoding="utf-8"?>
-<p:properties xmlns:p="http://schemas.microsoft.com/office/2006/metadata/properties" xmlns:xsi="http://www.w3.org/2001/XMLSchema-instance" xmlns:pc="http://schemas.microsoft.com/office/infopath/2007/PartnerControls">
-  <documentManagement>
-    <SharedWithUsers xmlns="a73a0613-db4b-4a11-92cf-5dfe3b5c19e9">
-      <UserInfo>
-        <DisplayName>Abdulahi Mohamed Hassen</DisplayName>
-        <AccountId>12</AccountId>
-        <AccountType/>
-      </UserInfo>
-    </SharedWithUsers>
-  </documentManagement>
-</p:properties>
+<file path=customXml/itemProps2.xml><?xml version="1.0" encoding="utf-8"?>
+<ds:datastoreItem xmlns:ds="http://schemas.openxmlformats.org/officeDocument/2006/customXml" ds:itemID="{E9D8FE69-F782-45F1-BD7D-38E143528BC3}">
+  <ds:schemaRefs>
+    <ds:schemaRef ds:uri="http://schemas.microsoft.com/office/2006/metadata/properties"/>
+    <ds:schemaRef ds:uri="http://schemas.microsoft.com/office/infopath/2007/PartnerControls"/>
+    <ds:schemaRef ds:uri="a73a0613-db4b-4a11-92cf-5dfe3b5c19e9"/>
+  </ds:schemaRefs>
+</ds:datastoreItem>
 </file>
 
-<file path=customXml/item4.xml><?xml version="1.0" encoding="utf-8"?>
-<?mso-contentType ?>
-<FormTemplates xmlns="http://schemas.microsoft.com/sharepoint/v3/contenttype/forms">
-  <Display>DocumentLibraryForm</Display>
-  <Edit>DocumentLibraryForm</Edit>
-  <New>DocumentLibraryForm</New>
-</FormTemplates>
+<file path=customXml/itemProps3.xml><?xml version="1.0" encoding="utf-8"?>
+<ds:datastoreItem xmlns:ds="http://schemas.openxmlformats.org/officeDocument/2006/customXml" ds:itemID="{DB5AB568-64EE-4C4E-ABFE-51ECBCE03008}">
+  <ds:schemaRefs>
+    <ds:schemaRef ds:uri="http://schemas.openxmlformats.org/officeDocument/2006/bibliography"/>
+  </ds:schemaRefs>
+</ds:datastoreItem>
 </file>
 
-<file path=customXml/itemProps1.xml><?xml version="1.0" encoding="utf-8"?>
+<file path=customXml/itemProps4.xml><?xml version="1.0" encoding="utf-8"?>
 <ds:datastoreItem xmlns:ds="http://schemas.openxmlformats.org/officeDocument/2006/customXml" ds:itemID="{6AEDAF8A-C4AD-4226-ADC1-07FEDFBBEADC}">
   <ds:schemaRefs>
     <ds:schemaRef ds:uri="http://schemas.microsoft.com/office/2006/metadata/contentType"/>
@@ -8479,30 +8477,4 @@
     <ds:schemaRef ds:uri="http://schemas.microsoft.com/internal/obd"/>
   </ds:schemaRefs>
 </ds:datastoreItem>
-</file>
-
-<file path=customXml/itemProps2.xml><?xml version="1.0" encoding="utf-8"?>
-<ds:datastoreItem xmlns:ds="http://schemas.openxmlformats.org/officeDocument/2006/customXml" ds:itemID="{DB5AB568-64EE-4C4E-ABFE-51ECBCE03008}">
-  <ds:schemaRefs>
-    <ds:schemaRef ds:uri="http://schemas.openxmlformats.org/officeDocument/2006/bibliography"/>
-  </ds:schemaRefs>
-</ds:datastoreItem>
-</file>
-
-<file path=customXml/itemProps3.xml><?xml version="1.0" encoding="utf-8"?>
-<ds:datastoreItem xmlns:ds="http://schemas.openxmlformats.org/officeDocument/2006/customXml" ds:itemID="{E9D8FE69-F782-45F1-BD7D-38E143528BC3}">
-  <ds:schemaRefs>
-    <ds:schemaRef ds:uri="http://schemas.microsoft.com/office/2006/metadata/properties"/>
-    <ds:schemaRef ds:uri="http://schemas.microsoft.com/office/infopath/2007/PartnerControls"/>
-    <ds:schemaRef ds:uri="a73a0613-db4b-4a11-92cf-5dfe3b5c19e9"/>
-  </ds:schemaRefs>
-</ds:datastoreItem>
-</file>
-
-<file path=customXml/itemProps4.xml><?xml version="1.0" encoding="utf-8"?>
-<ds:datastoreItem xmlns:ds="http://schemas.openxmlformats.org/officeDocument/2006/customXml" ds:itemID="{899977B6-4170-4EBB-8EC3-1772808F953C}">
-  <ds:schemaRefs>
-    <ds:schemaRef ds:uri="http://schemas.microsoft.com/sharepoint/v3/contenttype/forms"/>
-  </ds:schemaRefs>
-</ds:datastoreItem>
 </file>
</xml_diff>